<commit_message>
changed to next version
</commit_message>
<xml_diff>
--- a/DB TEAM PROJECT DELIVERABLES/TEAM OARS.docx
+++ b/DB TEAM PROJECT DELIVERABLES/TEAM OARS.docx
@@ -1,6 +1,6 @@
 
 <file path=word/document.xml><?xml version="1.0" encoding="utf-8"?>
-<w:document xmlns:wpc="http://schemas.microsoft.com/office/word/2010/wordprocessingCanvas" xmlns:cx="http://schemas.microsoft.com/office/drawing/2014/chartex" xmlns:cx1="http://schemas.microsoft.com/office/drawing/2015/9/8/chartex" xmlns:cx2="http://schemas.microsoft.com/office/drawing/2015/10/21/chartex" xmlns:mc="http://schemas.openxmlformats.org/markup-compatibility/2006" xmlns:o="urn:schemas-microsoft-com:office:office" xmlns:r="http://schemas.openxmlformats.org/officeDocument/2006/relationships" xmlns:m="http://schemas.openxmlformats.org/officeDocument/2006/math" xmlns:v="urn:schemas-microsoft-com:vml" xmlns:wp14="http://schemas.microsoft.com/office/word/2010/wordprocessingDrawing" xmlns:wp="http://schemas.openxmlformats.org/drawingml/2006/wordprocessingDrawing" xmlns:w10="urn:schemas-microsoft-com:office:word" xmlns:w="http://schemas.openxmlformats.org/wordprocessingml/2006/main" xmlns:w14="http://schemas.microsoft.com/office/word/2010/wordml" xmlns:w15="http://schemas.microsoft.com/office/word/2012/wordml" xmlns:w16se="http://schemas.microsoft.com/office/word/2015/wordml/symex" xmlns:wpg="http://schemas.microsoft.com/office/word/2010/wordprocessingGroup" xmlns:wpi="http://schemas.microsoft.com/office/word/2010/wordprocessingInk" xmlns:wne="http://schemas.microsoft.com/office/word/2006/wordml" xmlns:wps="http://schemas.microsoft.com/office/word/2010/wordprocessingShape" mc:Ignorable="w14 w15 w16se wp14">
+<w:document xmlns:wpc="http://schemas.microsoft.com/office/word/2010/wordprocessingCanvas" xmlns:mc="http://schemas.openxmlformats.org/markup-compatibility/2006" xmlns:o="urn:schemas-microsoft-com:office:office" xmlns:r="http://schemas.openxmlformats.org/officeDocument/2006/relationships" xmlns:m="http://schemas.openxmlformats.org/officeDocument/2006/math" xmlns:v="urn:schemas-microsoft-com:vml" xmlns:wp14="http://schemas.microsoft.com/office/word/2010/wordprocessingDrawing" xmlns:wp="http://schemas.openxmlformats.org/drawingml/2006/wordprocessingDrawing" xmlns:w10="urn:schemas-microsoft-com:office:word" xmlns:w="http://schemas.openxmlformats.org/wordprocessingml/2006/main" xmlns:w14="http://schemas.microsoft.com/office/word/2010/wordml" xmlns:w15="http://schemas.microsoft.com/office/word/2012/wordml" xmlns:wpg="http://schemas.microsoft.com/office/word/2010/wordprocessingGroup" xmlns:wpi="http://schemas.microsoft.com/office/word/2010/wordprocessingInk" xmlns:wne="http://schemas.microsoft.com/office/word/2006/wordml" xmlns:wps="http://schemas.microsoft.com/office/word/2010/wordprocessingShape" mc:Ignorable="w14 w15 wp14">
   <w:body>
     <w:p>
       <w:pPr>
@@ -68,13 +68,25 @@
     </w:p>
     <w:p>
       <w:pPr>
-        <w:jc w:val="right"/>
+        <w:tabs>
+          <w:tab w:val="left" w:pos="2595"/>
+        </w:tabs>
         <w:rPr>
           <w:rFonts w:ascii="Arial" w:hAnsi="Arial" w:cs="Arial"/>
           <w:b/>
           <w:sz w:val="36"/>
         </w:rPr>
       </w:pPr>
+      <w:r>
+        <w:rPr>
+          <w:rFonts w:ascii="Arial" w:hAnsi="Arial" w:cs="Arial"/>
+          <w:b/>
+          <w:sz w:val="36"/>
+        </w:rPr>
+        <w:tab/>
+      </w:r>
+      <w:bookmarkStart w:id="0" w:name="_GoBack"/>
+      <w:bookmarkEnd w:id="0"/>
     </w:p>
     <w:p>
       <w:pPr>
@@ -412,7 +424,7 @@
           <w:color w:val="0033CC"/>
           <w:highlight w:val="yellow"/>
         </w:rPr>
-        <w:t>1</w:t>
+        <w:t>2</w:t>
       </w:r>
       <w:r>
         <w:rPr>
@@ -696,7 +708,7 @@
           </mc:Choice>
           <mc:Fallback>
             <w:pict>
-              <v:line w14:anchorId="01775408" id="Straight Connector 1" o:spid="_x0000_s1026" style="position:absolute;z-index:251659264;visibility:visible;mso-wrap-style:square;mso-width-percent:0;mso-height-percent:0;mso-wrap-distance-left:9pt;mso-wrap-distance-top:-3e-5mm;mso-wrap-distance-right:9pt;mso-wrap-distance-bottom:-3e-5mm;mso-position-horizontal:absolute;mso-position-horizontal-relative:text;mso-position-vertical:absolute;mso-position-vertical-relative:text;mso-width-percent:0;mso-height-percent:0;mso-width-relative:page;mso-height-relative:page" from="-4.95pt,3.2pt" to="436.05pt,3.2pt" o:gfxdata="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" strokecolor="#7fa8cc" strokeweight="2.5pt"/>
+              <v:line w14:anchorId="2D8ADDEA" id="Straight Connector 1" o:spid="_x0000_s1026" style="position:absolute;z-index:251659264;visibility:visible;mso-wrap-style:square;mso-width-percent:0;mso-height-percent:0;mso-wrap-distance-left:9pt;mso-wrap-distance-top:-3e-5mm;mso-wrap-distance-right:9pt;mso-wrap-distance-bottom:-3e-5mm;mso-position-horizontal:absolute;mso-position-horizontal-relative:text;mso-position-vertical:absolute;mso-position-vertical-relative:text;mso-width-percent:0;mso-height-percent:0;mso-width-relative:page;mso-height-relative:page" from="-4.95pt,3.2pt" to="436.05pt,3.2pt" o:gfxdata="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" strokecolor="#7fa8cc" strokeweight="2.5pt"/>
             </w:pict>
           </mc:Fallback>
         </mc:AlternateContent>
@@ -2064,12 +2076,12 @@
           <w:szCs w:val="20"/>
         </w:rPr>
       </w:pPr>
-      <w:bookmarkStart w:id="0" w:name="_Toc374441662"/>
-      <w:bookmarkStart w:id="1" w:name="_Toc374441713"/>
-      <w:bookmarkStart w:id="2" w:name="_Toc374500462"/>
-      <w:bookmarkStart w:id="3" w:name="_Toc374500990"/>
-      <w:bookmarkStart w:id="4" w:name="_Toc374530996"/>
-      <w:bookmarkStart w:id="5" w:name="_Toc60795517"/>
+      <w:bookmarkStart w:id="1" w:name="_Toc374441662"/>
+      <w:bookmarkStart w:id="2" w:name="_Toc374441713"/>
+      <w:bookmarkStart w:id="3" w:name="_Toc374500462"/>
+      <w:bookmarkStart w:id="4" w:name="_Toc374500990"/>
+      <w:bookmarkStart w:id="5" w:name="_Toc374530996"/>
+      <w:bookmarkStart w:id="6" w:name="_Toc60795517"/>
       <w:r>
         <w:rPr>
           <w:rFonts w:eastAsia="SimSun"/>
@@ -2091,80 +2103,11 @@
           <w:numId w:val="0"/>
         </w:numPr>
       </w:pPr>
+      <w:proofErr w:type="gramStart"/>
       <w:r>
         <w:t>Change  History</w:t>
       </w:r>
-    </w:p>
-    <w:p>
-      <w:pPr>
-        <w:rPr>
-          <w:b/>
-          <w:highlight w:val="yellow"/>
-        </w:rPr>
-      </w:pPr>
-      <w:r>
-        <w:rPr>
-          <w:b/>
-          <w:color w:val="7030A0"/>
-          <w:highlight w:val="yellow"/>
-        </w:rPr>
-        <w:t>(</w:t>
-      </w:r>
-      <w:r>
-        <w:rPr>
-          <w:b/>
-          <w:highlight w:val="yellow"/>
-        </w:rPr>
-        <w:t>PLEASE REMOVE THIS BEFORE COMMITTING TO SVN!</w:t>
-      </w:r>
-    </w:p>
-    <w:p>
-      <w:pPr>
-        <w:rPr>
-          <w:b/>
-          <w:color w:val="3209C7"/>
-        </w:rPr>
-      </w:pPr>
-      <w:r>
-        <w:rPr>
-          <w:b/>
-          <w:color w:val="0070C0"/>
-          <w:highlight w:val="yellow"/>
-        </w:rPr>
-        <w:t xml:space="preserve">NOTE: Team Leaders should place the TMs and SQAs Names, Due Dates, Description BEFORE this document is released in SVN to </w:t>
-      </w:r>
-      <w:r>
-        <w:rPr>
-          <w:b/>
-          <w:color w:val="0033CC"/>
-          <w:highlight w:val="yellow"/>
-        </w:rPr>
-        <w:t>DBAs</w:t>
-      </w:r>
-      <w:r>
-        <w:rPr>
-          <w:b/>
-          <w:color w:val="0033CC"/>
-          <w:highlight w:val="yellow"/>
-        </w:rPr>
-        <w:t xml:space="preserve"> &amp;</w:t>
-      </w:r>
-      <w:r>
-        <w:rPr>
-          <w:b/>
-          <w:color w:val="0033CC"/>
-          <w:highlight w:val="yellow"/>
-        </w:rPr>
-        <w:t xml:space="preserve"> SQA</w:t>
-      </w:r>
-      <w:r>
-        <w:rPr>
-          <w:b/>
-          <w:color w:val="0033CC"/>
-          <w:highlight w:val="yellow"/>
-        </w:rPr>
-        <w:t>!)</w:t>
-      </w:r>
+      <w:proofErr w:type="gramEnd"/>
     </w:p>
     <w:p>
       <w:pPr>
@@ -3018,91 +2961,10 @@
               </w:rPr>
               <w:t>I reviewed the document</w:t>
             </w:r>
-            <w:bookmarkStart w:id="6" w:name="_GoBack"/>
-            <w:bookmarkEnd w:id="6"/>
           </w:p>
         </w:tc>
       </w:tr>
     </w:tbl>
-    <w:p>
-      <w:pPr>
-        <w:rPr>
-          <w:b/>
-          <w:color w:val="FF0000"/>
-        </w:rPr>
-      </w:pPr>
-    </w:p>
-    <w:p>
-      <w:pPr>
-        <w:rPr>
-          <w:b/>
-          <w:highlight w:val="yellow"/>
-        </w:rPr>
-      </w:pPr>
-      <w:r>
-        <w:rPr>
-          <w:b/>
-          <w:color w:val="7030A0"/>
-          <w:highlight w:val="yellow"/>
-        </w:rPr>
-        <w:t>(</w:t>
-      </w:r>
-      <w:r>
-        <w:rPr>
-          <w:b/>
-          <w:highlight w:val="yellow"/>
-        </w:rPr>
-        <w:t>PLEASE REMOVE THIS BEFORE COMMITTING TO SVN!</w:t>
-      </w:r>
-    </w:p>
-    <w:p>
-      <w:pPr>
-        <w:rPr>
-          <w:b/>
-          <w:color w:val="7030A0"/>
-          <w:highlight w:val="yellow"/>
-        </w:rPr>
-      </w:pPr>
-      <w:r>
-        <w:rPr>
-          <w:b/>
-          <w:color w:val="0070C0"/>
-          <w:highlight w:val="yellow"/>
-        </w:rPr>
-        <w:t xml:space="preserve">NOTE: At the time of BLUE TEAMS DELIVERABLES, the Team Leaders should change the </w:t>
-      </w:r>
-      <w:r>
-        <w:rPr>
-          <w:b/>
-          <w:highlight w:val="yellow"/>
-        </w:rPr>
-        <w:t>version on the COVER PAGE to</w:t>
-      </w:r>
-      <w:r>
-        <w:rPr>
-          <w:b/>
-          <w:color w:val="FF0000"/>
-          <w:highlight w:val="yellow"/>
-        </w:rPr>
-        <w:t xml:space="preserve"> </w:t>
-      </w:r>
-      <w:r>
-        <w:rPr>
-          <w:b/>
-          <w:color w:val="0070C0"/>
-          <w:highlight w:val="yellow"/>
-        </w:rPr>
-        <w:t>2.0 BEFORE COMMITTING back to SVN!!!  Thus the last entry in CHANGE HISTORY should be the TLs</w:t>
-      </w:r>
-      <w:r>
-        <w:rPr>
-          <w:b/>
-          <w:color w:val="3209C7"/>
-          <w:highlight w:val="yellow"/>
-        </w:rPr>
-        <w:t>)</w:t>
-      </w:r>
-    </w:p>
     <w:p>
       <w:pPr>
         <w:rPr>
@@ -3328,7 +3190,7 @@
               <w:rPr>
                 <w:color w:val="3209C7"/>
               </w:rPr>
-              <w:t>TL  Name</w:t>
+              <w:t>Visak Varghese - TL</w:t>
             </w:r>
           </w:p>
         </w:tc>
@@ -3350,7 +3212,7 @@
               <w:rPr>
                 <w:color w:val="3209C7"/>
               </w:rPr>
-              <w:t>XX/XX/XXXX</w:t>
+              <w:t>04/11/2016</w:t>
             </w:r>
           </w:p>
         </w:tc>
@@ -3406,6 +3268,12 @@
       </w:r>
     </w:p>
     <w:p>
+      <w:pPr>
+        <w:rPr>
+          <w:b/>
+          <w:color w:val="FF0000"/>
+        </w:rPr>
+      </w:pPr>
       <w:r>
         <w:t xml:space="preserve">This file is stored in SVN at </w:t>
       </w:r>
@@ -3438,7 +3306,7 @@
           <w:szCs w:val="36"/>
           <w:highlight w:val="yellow"/>
         </w:rPr>
-        <w:t>?</w:t>
+        <w:t>5</w:t>
       </w:r>
       <w:r>
         <w:t>/</w:t>
@@ -3471,7 +3339,7 @@
           <w:b/>
           <w:color w:val="FF0000"/>
         </w:rPr>
-        <w:t>?</w:t>
+        <w:t>5</w:t>
       </w:r>
       <w:r>
         <w:rPr>
@@ -3512,165 +3380,12 @@
         <w:t>.</w:t>
       </w:r>
     </w:p>
-    <w:p>
-      <w:pPr>
-        <w:rPr>
-          <w:b/>
-          <w:color w:val="FF0000"/>
-          <w:highlight w:val="yellow"/>
-        </w:rPr>
-      </w:pPr>
-      <w:r>
-        <w:rPr>
-          <w:b/>
-          <w:color w:val="7030A0"/>
-          <w:highlight w:val="yellow"/>
-        </w:rPr>
-        <w:t>(</w:t>
-      </w:r>
-      <w:r>
-        <w:rPr>
-          <w:b/>
-          <w:highlight w:val="yellow"/>
-        </w:rPr>
-        <w:t>PLEASE REMOVE THIS BEFORE COMMITTING TO SVN!</w:t>
-      </w:r>
-    </w:p>
-    <w:p>
-      <w:pPr>
-        <w:rPr>
-          <w:b/>
-          <w:color w:val="FF0000"/>
-          <w:highlight w:val="yellow"/>
-        </w:rPr>
-      </w:pPr>
-      <w:r>
-        <w:rPr>
-          <w:b/>
-          <w:color w:val="3209C7"/>
-          <w:highlight w:val="yellow"/>
-        </w:rPr>
-        <w:t>NOTE: Team Leaders should change</w:t>
-      </w:r>
-      <w:r>
-        <w:rPr>
-          <w:b/>
-          <w:color w:val="FF0000"/>
-          <w:highlight w:val="yellow"/>
-        </w:rPr>
-        <w:t xml:space="preserve"> </w:t>
-      </w:r>
-      <w:r>
-        <w:rPr>
-          <w:b/>
-          <w:highlight w:val="yellow"/>
-        </w:rPr>
-        <w:t>ONLY the</w:t>
-      </w:r>
-      <w:r>
-        <w:rPr>
-          <w:b/>
-          <w:color w:val="FF0000"/>
-          <w:highlight w:val="yellow"/>
-        </w:rPr>
-        <w:t xml:space="preserve"> ? </w:t>
-      </w:r>
-      <w:r>
-        <w:rPr>
-          <w:b/>
-          <w:highlight w:val="yellow"/>
-        </w:rPr>
-        <w:t>with their team number</w:t>
-      </w:r>
-      <w:r>
-        <w:rPr>
-          <w:b/>
-          <w:color w:val="FF0000"/>
-          <w:highlight w:val="yellow"/>
-        </w:rPr>
-        <w:t xml:space="preserve">!!! </w:t>
-      </w:r>
-    </w:p>
-    <w:p>
-      <w:pPr>
-        <w:rPr>
-          <w:b/>
-          <w:color w:val="FF0000"/>
-        </w:rPr>
-      </w:pPr>
-      <w:r>
-        <w:rPr>
-          <w:b/>
-          <w:color w:val="FF0000"/>
-          <w:highlight w:val="yellow"/>
-        </w:rPr>
-        <w:t xml:space="preserve">DO NOT CHANGE the name of the document!!!! It will stay </w:t>
-      </w:r>
-      <w:r>
-        <w:rPr>
-          <w:b/>
-          <w:color w:val="0070C0"/>
-        </w:rPr>
-        <w:t>TEAM</w:t>
-      </w:r>
-      <w:r>
-        <w:rPr>
-          <w:b/>
-          <w:color w:val="FF0000"/>
-          <w:highlight w:val="yellow"/>
-        </w:rPr>
-        <w:t>?</w:t>
-      </w:r>
-      <w:r>
-        <w:rPr>
-          <w:b/>
-          <w:color w:val="0070C0"/>
-        </w:rPr>
-        <w:t>O</w:t>
-      </w:r>
-      <w:r>
-        <w:rPr>
-          <w:b/>
-          <w:color w:val="FF0000"/>
-        </w:rPr>
-        <w:t>AR</w:t>
-      </w:r>
-      <w:r>
-        <w:rPr>
-          <w:b/>
-          <w:color w:val="0070C0"/>
-        </w:rPr>
-        <w:t>S</w:t>
-      </w:r>
-      <w:r>
-        <w:rPr>
-          <w:b/>
-          <w:color w:val="7030A0"/>
-        </w:rPr>
-        <w:t>.</w:t>
-      </w:r>
-      <w:r>
-        <w:rPr>
-          <w:b/>
-          <w:color w:val="0070C0"/>
-        </w:rPr>
-        <w:t>doc</w:t>
-      </w:r>
-      <w:r>
-        <w:rPr>
-          <w:b/>
-          <w:color w:val="FF0000"/>
-          <w:highlight w:val="yellow"/>
-        </w:rPr>
-        <w:t>!!!)</w:t>
-      </w:r>
-    </w:p>
-    <w:bookmarkEnd w:id="0"/>
     <w:bookmarkEnd w:id="1"/>
     <w:bookmarkEnd w:id="2"/>
     <w:bookmarkEnd w:id="3"/>
     <w:bookmarkEnd w:id="4"/>
     <w:bookmarkEnd w:id="5"/>
+    <w:bookmarkEnd w:id="6"/>
     <w:p/>
     <w:sectPr>
       <w:footerReference w:type="default" r:id="rId16"/>
@@ -3684,7 +3399,7 @@
 </file>
 
 <file path=word/endnotes.xml><?xml version="1.0" encoding="utf-8"?>
-<w:endnotes xmlns:wpc="http://schemas.microsoft.com/office/word/2010/wordprocessingCanvas" xmlns:cx="http://schemas.microsoft.com/office/drawing/2014/chartex" xmlns:cx1="http://schemas.microsoft.com/office/drawing/2015/9/8/chartex" xmlns:cx2="http://schemas.microsoft.com/office/drawing/2015/10/21/chartex" xmlns:mc="http://schemas.openxmlformats.org/markup-compatibility/2006" xmlns:o="urn:schemas-microsoft-com:office:office" xmlns:r="http://schemas.openxmlformats.org/officeDocument/2006/relationships" xmlns:m="http://schemas.openxmlformats.org/officeDocument/2006/math" xmlns:v="urn:schemas-microsoft-com:vml" xmlns:wp14="http://schemas.microsoft.com/office/word/2010/wordprocessingDrawing" xmlns:wp="http://schemas.openxmlformats.org/drawingml/2006/wordprocessingDrawing" xmlns:w10="urn:schemas-microsoft-com:office:word" xmlns:w="http://schemas.openxmlformats.org/wordprocessingml/2006/main" xmlns:w14="http://schemas.microsoft.com/office/word/2010/wordml" xmlns:w15="http://schemas.microsoft.com/office/word/2012/wordml" xmlns:w16se="http://schemas.microsoft.com/office/word/2015/wordml/symex" xmlns:wpg="http://schemas.microsoft.com/office/word/2010/wordprocessingGroup" xmlns:wpi="http://schemas.microsoft.com/office/word/2010/wordprocessingInk" xmlns:wne="http://schemas.microsoft.com/office/word/2006/wordml" xmlns:wps="http://schemas.microsoft.com/office/word/2010/wordprocessingShape" mc:Ignorable="w14 w15 w16se wp14">
+<w:endnotes xmlns:wpc="http://schemas.microsoft.com/office/word/2010/wordprocessingCanvas" xmlns:mc="http://schemas.openxmlformats.org/markup-compatibility/2006" xmlns:o="urn:schemas-microsoft-com:office:office" xmlns:r="http://schemas.openxmlformats.org/officeDocument/2006/relationships" xmlns:m="http://schemas.openxmlformats.org/officeDocument/2006/math" xmlns:v="urn:schemas-microsoft-com:vml" xmlns:wp14="http://schemas.microsoft.com/office/word/2010/wordprocessingDrawing" xmlns:wp="http://schemas.openxmlformats.org/drawingml/2006/wordprocessingDrawing" xmlns:w10="urn:schemas-microsoft-com:office:word" xmlns:w="http://schemas.openxmlformats.org/wordprocessingml/2006/main" xmlns:w14="http://schemas.microsoft.com/office/word/2010/wordml" xmlns:w15="http://schemas.microsoft.com/office/word/2012/wordml" xmlns:wpg="http://schemas.microsoft.com/office/word/2010/wordprocessingGroup" xmlns:wpi="http://schemas.microsoft.com/office/word/2010/wordprocessingInk" xmlns:wne="http://schemas.microsoft.com/office/word/2006/wordml" xmlns:wps="http://schemas.microsoft.com/office/word/2010/wordprocessingShape" mc:Ignorable="w14 w15 wp14">
   <w:endnote w:type="separator" w:id="-1">
     <w:p>
       <w:r>
@@ -3703,7 +3418,7 @@
 </file>
 
 <file path=word/footer1.xml><?xml version="1.0" encoding="utf-8"?>
-<w:ftr xmlns:wpc="http://schemas.microsoft.com/office/word/2010/wordprocessingCanvas" xmlns:cx="http://schemas.microsoft.com/office/drawing/2014/chartex" xmlns:cx1="http://schemas.microsoft.com/office/drawing/2015/9/8/chartex" xmlns:cx2="http://schemas.microsoft.com/office/drawing/2015/10/21/chartex" xmlns:mc="http://schemas.openxmlformats.org/markup-compatibility/2006" xmlns:o="urn:schemas-microsoft-com:office:office" xmlns:r="http://schemas.openxmlformats.org/officeDocument/2006/relationships" xmlns:m="http://schemas.openxmlformats.org/officeDocument/2006/math" xmlns:v="urn:schemas-microsoft-com:vml" xmlns:wp14="http://schemas.microsoft.com/office/word/2010/wordprocessingDrawing" xmlns:wp="http://schemas.openxmlformats.org/drawingml/2006/wordprocessingDrawing" xmlns:w10="urn:schemas-microsoft-com:office:word" xmlns:w="http://schemas.openxmlformats.org/wordprocessingml/2006/main" xmlns:w14="http://schemas.microsoft.com/office/word/2010/wordml" xmlns:w15="http://schemas.microsoft.com/office/word/2012/wordml" xmlns:w16se="http://schemas.microsoft.com/office/word/2015/wordml/symex" xmlns:wpg="http://schemas.microsoft.com/office/word/2010/wordprocessingGroup" xmlns:wpi="http://schemas.microsoft.com/office/word/2010/wordprocessingInk" xmlns:wne="http://schemas.microsoft.com/office/word/2006/wordml" xmlns:wps="http://schemas.microsoft.com/office/word/2010/wordprocessingShape" mc:Ignorable="w14 w15 w16se wp14">
+<w:ftr xmlns:wpc="http://schemas.microsoft.com/office/word/2010/wordprocessingCanvas" xmlns:mc="http://schemas.openxmlformats.org/markup-compatibility/2006" xmlns:o="urn:schemas-microsoft-com:office:office" xmlns:r="http://schemas.openxmlformats.org/officeDocument/2006/relationships" xmlns:m="http://schemas.openxmlformats.org/officeDocument/2006/math" xmlns:v="urn:schemas-microsoft-com:vml" xmlns:wp14="http://schemas.microsoft.com/office/word/2010/wordprocessingDrawing" xmlns:wp="http://schemas.openxmlformats.org/drawingml/2006/wordprocessingDrawing" xmlns:w10="urn:schemas-microsoft-com:office:word" xmlns:w="http://schemas.openxmlformats.org/wordprocessingml/2006/main" xmlns:w14="http://schemas.microsoft.com/office/word/2010/wordml" xmlns:w15="http://schemas.microsoft.com/office/word/2012/wordml" xmlns:wpg="http://schemas.microsoft.com/office/word/2010/wordprocessingGroup" xmlns:wpi="http://schemas.microsoft.com/office/word/2010/wordprocessingInk" xmlns:wne="http://schemas.microsoft.com/office/word/2006/wordml" xmlns:wps="http://schemas.microsoft.com/office/word/2010/wordprocessingShape" mc:Ignorable="w14 w15 wp14">
   <w:sdt>
     <w:sdtPr>
       <w:id w:val="-549849440"/>
@@ -3756,7 +3471,7 @@
 </file>
 
 <file path=word/footnotes.xml><?xml version="1.0" encoding="utf-8"?>
-<w:footnotes xmlns:wpc="http://schemas.microsoft.com/office/word/2010/wordprocessingCanvas" xmlns:cx="http://schemas.microsoft.com/office/drawing/2014/chartex" xmlns:cx1="http://schemas.microsoft.com/office/drawing/2015/9/8/chartex" xmlns:cx2="http://schemas.microsoft.com/office/drawing/2015/10/21/chartex" xmlns:mc="http://schemas.openxmlformats.org/markup-compatibility/2006" xmlns:o="urn:schemas-microsoft-com:office:office" xmlns:r="http://schemas.openxmlformats.org/officeDocument/2006/relationships" xmlns:m="http://schemas.openxmlformats.org/officeDocument/2006/math" xmlns:v="urn:schemas-microsoft-com:vml" xmlns:wp14="http://schemas.microsoft.com/office/word/2010/wordprocessingDrawing" xmlns:wp="http://schemas.openxmlformats.org/drawingml/2006/wordprocessingDrawing" xmlns:w10="urn:schemas-microsoft-com:office:word" xmlns:w="http://schemas.openxmlformats.org/wordprocessingml/2006/main" xmlns:w14="http://schemas.microsoft.com/office/word/2010/wordml" xmlns:w15="http://schemas.microsoft.com/office/word/2012/wordml" xmlns:w16se="http://schemas.microsoft.com/office/word/2015/wordml/symex" xmlns:wpg="http://schemas.microsoft.com/office/word/2010/wordprocessingGroup" xmlns:wpi="http://schemas.microsoft.com/office/word/2010/wordprocessingInk" xmlns:wne="http://schemas.microsoft.com/office/word/2006/wordml" xmlns:wps="http://schemas.microsoft.com/office/word/2010/wordprocessingShape" mc:Ignorable="w14 w15 w16se wp14">
+<w:footnotes xmlns:wpc="http://schemas.microsoft.com/office/word/2010/wordprocessingCanvas" xmlns:mc="http://schemas.openxmlformats.org/markup-compatibility/2006" xmlns:o="urn:schemas-microsoft-com:office:office" xmlns:r="http://schemas.openxmlformats.org/officeDocument/2006/relationships" xmlns:m="http://schemas.openxmlformats.org/officeDocument/2006/math" xmlns:v="urn:schemas-microsoft-com:vml" xmlns:wp14="http://schemas.microsoft.com/office/word/2010/wordprocessingDrawing" xmlns:wp="http://schemas.openxmlformats.org/drawingml/2006/wordprocessingDrawing" xmlns:w10="urn:schemas-microsoft-com:office:word" xmlns:w="http://schemas.openxmlformats.org/wordprocessingml/2006/main" xmlns:w14="http://schemas.microsoft.com/office/word/2010/wordml" xmlns:w15="http://schemas.microsoft.com/office/word/2012/wordml" xmlns:wpg="http://schemas.microsoft.com/office/word/2010/wordprocessingGroup" xmlns:wpi="http://schemas.microsoft.com/office/word/2010/wordprocessingInk" xmlns:wne="http://schemas.microsoft.com/office/word/2006/wordml" xmlns:wps="http://schemas.microsoft.com/office/word/2010/wordprocessingShape" mc:Ignorable="w14 w15 wp14">
   <w:footnote w:type="separator" w:id="-1">
     <w:p>
       <w:r>
@@ -3775,7 +3490,7 @@
 </file>
 
 <file path=word/numbering.xml><?xml version="1.0" encoding="utf-8"?>
-<w:numbering xmlns:wpc="http://schemas.microsoft.com/office/word/2010/wordprocessingCanvas" xmlns:cx="http://schemas.microsoft.com/office/drawing/2014/chartex" xmlns:cx1="http://schemas.microsoft.com/office/drawing/2015/9/8/chartex" xmlns:cx2="http://schemas.microsoft.com/office/drawing/2015/10/21/chartex" xmlns:mc="http://schemas.openxmlformats.org/markup-compatibility/2006" xmlns:o="urn:schemas-microsoft-com:office:office" xmlns:r="http://schemas.openxmlformats.org/officeDocument/2006/relationships" xmlns:m="http://schemas.openxmlformats.org/officeDocument/2006/math" xmlns:v="urn:schemas-microsoft-com:vml" xmlns:wp14="http://schemas.microsoft.com/office/word/2010/wordprocessingDrawing" xmlns:wp="http://schemas.openxmlformats.org/drawingml/2006/wordprocessingDrawing" xmlns:w10="urn:schemas-microsoft-com:office:word" xmlns:w="http://schemas.openxmlformats.org/wordprocessingml/2006/main" xmlns:w14="http://schemas.microsoft.com/office/word/2010/wordml" xmlns:w15="http://schemas.microsoft.com/office/word/2012/wordml" xmlns:w16se="http://schemas.microsoft.com/office/word/2015/wordml/symex" xmlns:wpg="http://schemas.microsoft.com/office/word/2010/wordprocessingGroup" xmlns:wpi="http://schemas.microsoft.com/office/word/2010/wordprocessingInk" xmlns:wne="http://schemas.microsoft.com/office/word/2006/wordml" xmlns:wps="http://schemas.microsoft.com/office/word/2010/wordprocessingShape" mc:Ignorable="w14 w15 w16se wp14">
+<w:numbering xmlns:wpc="http://schemas.microsoft.com/office/word/2010/wordprocessingCanvas" xmlns:mc="http://schemas.openxmlformats.org/markup-compatibility/2006" xmlns:o="urn:schemas-microsoft-com:office:office" xmlns:r="http://schemas.openxmlformats.org/officeDocument/2006/relationships" xmlns:m="http://schemas.openxmlformats.org/officeDocument/2006/math" xmlns:v="urn:schemas-microsoft-com:vml" xmlns:wp14="http://schemas.microsoft.com/office/word/2010/wordprocessingDrawing" xmlns:wp="http://schemas.openxmlformats.org/drawingml/2006/wordprocessingDrawing" xmlns:w10="urn:schemas-microsoft-com:office:word" xmlns:w="http://schemas.openxmlformats.org/wordprocessingml/2006/main" xmlns:w14="http://schemas.microsoft.com/office/word/2010/wordml" xmlns:w15="http://schemas.microsoft.com/office/word/2012/wordml" xmlns:wpg="http://schemas.microsoft.com/office/word/2010/wordprocessingGroup" xmlns:wpi="http://schemas.microsoft.com/office/word/2010/wordprocessingInk" xmlns:wne="http://schemas.microsoft.com/office/word/2006/wordml" xmlns:wps="http://schemas.microsoft.com/office/word/2010/wordprocessingShape" mc:Ignorable="w14 w15 wp14">
   <w:abstractNum w:abstractNumId="0" w15:restartNumberingAfterBreak="0">
     <w:nsid w:val="FFFFFFFB"/>
     <w:multiLevelType w:val="multilevel"/>
@@ -3934,7 +3649,7 @@
 </file>
 
 <file path=word/styles.xml><?xml version="1.0" encoding="utf-8"?>
-<w:styles xmlns:mc="http://schemas.openxmlformats.org/markup-compatibility/2006" xmlns:r="http://schemas.openxmlformats.org/officeDocument/2006/relationships" xmlns:w="http://schemas.openxmlformats.org/wordprocessingml/2006/main" xmlns:w14="http://schemas.microsoft.com/office/word/2010/wordml" xmlns:w15="http://schemas.microsoft.com/office/word/2012/wordml" xmlns:w16se="http://schemas.microsoft.com/office/word/2015/wordml/symex" mc:Ignorable="w14 w15 w16se">
+<w:styles xmlns:mc="http://schemas.openxmlformats.org/markup-compatibility/2006" xmlns:r="http://schemas.openxmlformats.org/officeDocument/2006/relationships" xmlns:w="http://schemas.openxmlformats.org/wordprocessingml/2006/main" xmlns:w14="http://schemas.microsoft.com/office/word/2010/wordml" xmlns:w15="http://schemas.microsoft.com/office/word/2012/wordml" mc:Ignorable="w14 w15">
   <w:docDefaults>
     <w:rPrDefault>
       <w:rPr>
@@ -3950,7 +3665,7 @@
       </w:pPr>
     </w:pPrDefault>
   </w:docDefaults>
-  <w:latentStyles w:defLockedState="0" w:defUIPriority="99" w:defSemiHidden="0" w:defUnhideWhenUsed="0" w:defQFormat="0" w:count="372">
+  <w:latentStyles w:defLockedState="0" w:defUIPriority="99" w:defSemiHidden="0" w:defUnhideWhenUsed="0" w:defQFormat="0" w:count="371">
     <w:lsdException w:name="Normal" w:uiPriority="0" w:qFormat="1"/>
     <w:lsdException w:name="heading 1" w:uiPriority="0" w:qFormat="1"/>
     <w:lsdException w:name="heading 2" w:semiHidden="1" w:uiPriority="0" w:unhideWhenUsed="1" w:qFormat="1"/>
@@ -4056,6 +3771,7 @@
     <w:lsdException w:name="HTML Sample" w:semiHidden="1" w:unhideWhenUsed="1"/>
     <w:lsdException w:name="HTML Typewriter" w:semiHidden="1" w:unhideWhenUsed="1"/>
     <w:lsdException w:name="HTML Variable" w:semiHidden="1" w:unhideWhenUsed="1"/>
+    <w:lsdException w:name="Normal Table" w:semiHidden="1" w:unhideWhenUsed="1"/>
     <w:lsdException w:name="annotation subject" w:semiHidden="1" w:unhideWhenUsed="1"/>
     <w:lsdException w:name="No List" w:semiHidden="1" w:unhideWhenUsed="1"/>
     <w:lsdException w:name="Outline List 1" w:semiHidden="1" w:unhideWhenUsed="1"/>
@@ -4102,8 +3818,10 @@
     <w:lsdException w:name="Table Subtle 2" w:semiHidden="1" w:unhideWhenUsed="1"/>
     <w:lsdException w:name="Table Web 1" w:semiHidden="1" w:unhideWhenUsed="1"/>
     <w:lsdException w:name="Table Web 2" w:semiHidden="1" w:unhideWhenUsed="1"/>
+    <w:lsdException w:name="Table Web 3" w:semiHidden="1" w:unhideWhenUsed="1"/>
     <w:lsdException w:name="Balloon Text" w:semiHidden="1" w:unhideWhenUsed="1"/>
     <w:lsdException w:name="Table Grid" w:uiPriority="59"/>
+    <w:lsdException w:name="Table Theme" w:semiHidden="1" w:unhideWhenUsed="1"/>
     <w:lsdException w:name="Placeholder Text" w:semiHidden="1"/>
     <w:lsdException w:name="No Spacing" w:uiPriority="1" w:qFormat="1"/>
     <w:lsdException w:name="Light Shading" w:uiPriority="60"/>
@@ -4319,7 +4037,6 @@
     <w:lsdException w:name="List Table 5 Dark Accent 6" w:uiPriority="50"/>
     <w:lsdException w:name="List Table 6 Colorful Accent 6" w:uiPriority="51"/>
     <w:lsdException w:name="List Table 7 Colorful Accent 6" w:uiPriority="52"/>
-    <w:lsdException w:name="Mention" w:semiHidden="1" w:unhideWhenUsed="1"/>
   </w:latentStyles>
   <w:style w:type="paragraph" w:default="1" w:styleId="Normal">
     <w:name w:val="Normal"/>

</xml_diff>